<commit_message>
Finish formatting ms to MS Word manually in places for Mike & Tony
</commit_message>
<xml_diff>
--- a/manuscript/_manuscript/Van-Mazijk-et-al_in-prep.docx
+++ b/manuscript/_manuscript/Van-Mazijk-et-al_in-prep.docx
@@ -143,7 +143,7 @@
         <w:pStyle w:val="Date"/>
       </w:pPr>
       <w:r>
-        <w:t xml:space="preserve">2019-03-03</w:t>
+        <w:t xml:space="preserve">2019-03-04</w:t>
       </w:r>
     </w:p>
     <w:p>
@@ -1887,7 +1887,7 @@
         <w:t xml:space="preserve"> </w:t>
       </w:r>
       <w:r>
-        <w:t xml:space="preserve">??</w:t>
+        <w:t xml:space="preserve">1</w:t>
       </w:r>
       <w:r>
         <w:t xml:space="preserve">) for this study were intended to cover a reasonable spread of climatic, edaphic, and ecologically relevant environmental axes, and are not intended to be exhaustive. We selected variables describing topography (elevation), productivity (NDVI), soil status and climate and climatic seasonality.</w:t>
@@ -2102,7 +2102,7 @@
         <w:t xml:space="preserve"> </w:t>
       </w:r>
       <w:r>
-        <w:t xml:space="preserve">??</w:t>
+        <w:t xml:space="preserve">1</w:t>
       </w:r>
       <w:r>
         <w:t xml:space="preserve">), for the regions of interest. Raster data were re-projected to a common coordinate reference: WGS84</w:t>
@@ -2369,7 +2369,7 @@
         <w:t xml:space="preserve"> </w:t>
       </w:r>
       <w:r>
-        <w:t xml:space="preserve">??</w:t>
+        <w:t xml:space="preserve">1</w:t>
       </w:r>
       <w:r>
         <w:t xml:space="preserve">). SRTM and MODIS are entirely derived from satellite measurements, whereas CHIRPS is interpolated from weather station data with satellite-derived radiometric measurements. SoilGrids250m is a machine-learning derived product, based on soil measurements as a function of many covariates, including MODIS and STRM sources</w:t>
@@ -2466,7 +2466,7 @@
         <w:t xml:space="preserve"> </w:t>
       </w:r>
       <w:r>
-        <w:t xml:space="preserve">??</w:t>
+        <w:t xml:space="preserve">1</w:t>
       </w:r>
       <w:r>
         <w:t xml:space="preserve">). Queries were made for tracheophyte records from within the borders of the Cape and SWA as treated here</w:t>
@@ -5999,7 +5999,7 @@
         <w:t xml:space="preserve"> </w:t>
       </w:r>
       <w:r>
-        <w:t xml:space="preserve">??</w:t>
+        <w:t xml:space="preserve">2</w:t>
       </w:r>
       <w:r>
         <w:t xml:space="preserve">).</w:t>
@@ -6074,7 +6074,7 @@
         <w:t xml:space="preserve"> </w:t>
       </w:r>
       <w:r>
-        <w:t xml:space="preserve">??</w:t>
+        <w:t xml:space="preserve">3</w:t>
       </w:r>
       <w:r>
         <w:t xml:space="preserve">).</w:t>
@@ -7628,6 +7628,1343 @@
         <w:t xml:space="preserve">Tables</w:t>
       </w:r>
       <w:bookmarkEnd w:id="40"/>
+    </w:p>
+    <w:p>
+      <w:pPr>
+        <w:pStyle w:val="TableCaption"/>
+      </w:pPr>
+      <w:r>
+        <w:t xml:space="preserve">Table 1 Georeferenced vascular plant species occurence and environmental data sources used in this study. Data were acquired for the Cape and SWA regions, with the temporal extent of data products used described where applicable. Abbreviations are as follows: MAP, mean annual precipitation; PDQ, precipitation in the driest quarter; CEC, cation exchange capacity.</w:t>
+      </w:r>
+    </w:p>
+    <w:tbl>
+      <w:tblPr>
+        <w:tblStyle w:val="Table"/>
+        <w:tblW w:type="pct" w:w="0.0"/>
+        <w:tblLook w:firstRow="1"/>
+        <w:tblCaption w:val="Table 1 Georeferenced vascular plant species occurence and environmental data sources used in this study. Data were acquired for the Cape and SWA regions, with the temporal extent of data products used described where applicable. Abbreviations are as follows: MAP, mean annual precipitation; PDQ, precipitation in the driest quarter; CEC, cation exchange capacity."/>
+      </w:tblPr>
+      <w:tblGrid/>
+      <w:tr>
+        <w:trPr>
+          <w:cnfStyle w:firstRow="1"/>
+        </w:trPr>
+        <w:tc>
+          <w:tcPr>
+            <w:tcBorders>
+              <w:bottom w:val="single"/>
+            </w:tcBorders>
+            <w:vAlign w:val="bottom"/>
+          </w:tcPr>
+          <w:p>
+            <w:pPr>
+              <w:pStyle w:val="Compact"/>
+              <w:jc w:val="left"/>
+            </w:pPr>
+            <w:r>
+              <w:t xml:space="preserve">Variable</w:t>
+            </w:r>
+          </w:p>
+        </w:tc>
+        <w:tc>
+          <w:tcPr>
+            <w:tcBorders>
+              <w:bottom w:val="single"/>
+            </w:tcBorders>
+            <w:vAlign w:val="bottom"/>
+          </w:tcPr>
+          <w:p>
+            <w:pPr>
+              <w:pStyle w:val="Compact"/>
+              <w:jc w:val="left"/>
+            </w:pPr>
+            <w:r>
+              <w:t xml:space="preserve">Source</w:t>
+            </w:r>
+          </w:p>
+        </w:tc>
+        <w:tc>
+          <w:tcPr>
+            <w:tcBorders>
+              <w:bottom w:val="single"/>
+            </w:tcBorders>
+            <w:vAlign w:val="bottom"/>
+          </w:tcPr>
+          <w:p>
+            <w:pPr>
+              <w:pStyle w:val="Compact"/>
+              <w:jc w:val="left"/>
+            </w:pPr>
+            <w:r>
+              <w:t xml:space="preserve">Temporal extent</w:t>
+            </w:r>
+          </w:p>
+        </w:tc>
+        <w:tc>
+          <w:tcPr>
+            <w:tcBorders>
+              <w:bottom w:val="single"/>
+            </w:tcBorders>
+            <w:vAlign w:val="bottom"/>
+          </w:tcPr>
+          <w:p>
+            <w:pPr>
+              <w:pStyle w:val="Compact"/>
+              <w:jc w:val="left"/>
+            </w:pPr>
+            <w:r>
+              <w:t xml:space="preserve">Citation</w:t>
+            </w:r>
+          </w:p>
+        </w:tc>
+      </w:tr>
+      <w:tr>
+        <w:tc>
+          <w:p>
+            <w:pPr>
+              <w:pStyle w:val="Compact"/>
+              <w:jc w:val="left"/>
+            </w:pPr>
+            <w:r>
+              <w:t xml:space="preserve">Plant species occurrences</w:t>
+            </w:r>
+          </w:p>
+        </w:tc>
+        <w:tc>
+          <w:p>
+            <w:pPr>
+              <w:pStyle w:val="Compact"/>
+              <w:jc w:val="left"/>
+            </w:pPr>
+            <w:r>
+              <w:t xml:space="preserve">GBIF</w:t>
+            </w:r>
+          </w:p>
+        </w:tc>
+        <w:tc>
+          <w:p>
+            <w:pPr>
+              <w:pStyle w:val="Compact"/>
+              <w:jc w:val="left"/>
+            </w:pPr>
+            <w:r>
+              <w:t xml:space="preserve">TODO</w:t>
+            </w:r>
+          </w:p>
+        </w:tc>
+        <w:tc>
+          <w:p>
+            <w:pPr>
+              <w:pStyle w:val="Compact"/>
+              <w:jc w:val="left"/>
+            </w:pPr>
+            <w:r>
+              <w:t xml:space="preserve">GBIF (24 July 2017)</w:t>
+            </w:r>
+            <w:r>
+              <w:t xml:space="preserve">,</w:t>
+            </w:r>
+            <w:r>
+              <w:t xml:space="preserve"> </w:t>
+            </w:r>
+            <w:r>
+              <w:t xml:space="preserve">GBIF (24 July 2017)</w:t>
+            </w:r>
+          </w:p>
+        </w:tc>
+      </w:tr>
+      <w:tr>
+        <w:tc>
+          <w:p>
+            <w:pPr>
+              <w:pStyle w:val="Compact"/>
+              <w:jc w:val="left"/>
+            </w:pPr>
+            <w:r>
+              <w:t xml:space="preserve">Elevation</w:t>
+            </w:r>
+          </w:p>
+        </w:tc>
+        <w:tc>
+          <w:p>
+            <w:pPr>
+              <w:pStyle w:val="Compact"/>
+              <w:jc w:val="left"/>
+            </w:pPr>
+            <w:r>
+              <w:t xml:space="preserve">SRTM v2.0</w:t>
+            </w:r>
+          </w:p>
+        </w:tc>
+        <w:tc>
+          <w:p>
+            <w:pPr>
+              <w:pStyle w:val="Compact"/>
+            </w:pPr>
+          </w:p>
+        </w:tc>
+        <w:tc>
+          <w:p>
+            <w:pPr>
+              <w:pStyle w:val="Compact"/>
+              <w:jc w:val="left"/>
+            </w:pPr>
+            <w:r>
+              <w:t xml:space="preserve">Farr et al. (</w:t>
+            </w:r>
+            <w:hyperlink w:anchor="ref-Farr2007">
+              <w:r>
+                <w:rPr>
+                  <w:rStyle w:val="Hyperlink"/>
+                </w:rPr>
+                <w:t xml:space="preserve">2007</w:t>
+              </w:r>
+            </w:hyperlink>
+            <w:r>
+              <w:t xml:space="preserve">)</w:t>
+            </w:r>
+          </w:p>
+        </w:tc>
+      </w:tr>
+      <w:tr>
+        <w:tc>
+          <w:p>
+            <w:pPr>
+              <w:pStyle w:val="Compact"/>
+              <w:jc w:val="left"/>
+            </w:pPr>
+            <w:r>
+              <w:t xml:space="preserve">NDVI</w:t>
+            </w:r>
+          </w:p>
+        </w:tc>
+        <w:tc>
+          <w:p>
+            <w:pPr>
+              <w:pStyle w:val="Compact"/>
+              <w:jc w:val="left"/>
+            </w:pPr>
+            <w:r>
+              <w:t xml:space="preserve">MODIS (MOD13C2)</w:t>
+            </w:r>
+          </w:p>
+        </w:tc>
+        <w:tc>
+          <w:p>
+            <w:pPr>
+              <w:pStyle w:val="Compact"/>
+              <w:jc w:val="left"/>
+            </w:pPr>
+            <w:r>
+              <w:t xml:space="preserve">Feb. 2000 to Apr. 2017</w:t>
+            </w:r>
+          </w:p>
+        </w:tc>
+        <w:tc>
+          <w:p>
+            <w:pPr>
+              <w:pStyle w:val="Compact"/>
+              <w:jc w:val="left"/>
+            </w:pPr>
+            <w:r>
+              <w:t xml:space="preserve">NASA (?)</w:t>
+            </w:r>
+          </w:p>
+        </w:tc>
+      </w:tr>
+      <w:tr>
+        <w:tc>
+          <w:p>
+            <w:pPr>
+              <w:pStyle w:val="Compact"/>
+              <w:jc w:val="left"/>
+            </w:pPr>
+            <w:r>
+              <w:t xml:space="preserve">Surface temperature</w:t>
+            </w:r>
+          </w:p>
+        </w:tc>
+        <w:tc>
+          <w:p>
+            <w:pPr>
+              <w:pStyle w:val="Compact"/>
+              <w:jc w:val="left"/>
+            </w:pPr>
+            <w:r>
+              <w:t xml:space="preserve">MODIS (MOD11C3)</w:t>
+            </w:r>
+          </w:p>
+        </w:tc>
+        <w:tc>
+          <w:p>
+            <w:pPr>
+              <w:pStyle w:val="Compact"/>
+              <w:jc w:val="left"/>
+            </w:pPr>
+            <w:r>
+              <w:t xml:space="preserve">Feb. 2000 to Apr. 2017</w:t>
+            </w:r>
+          </w:p>
+        </w:tc>
+        <w:tc>
+          <w:p>
+            <w:pPr>
+              <w:pStyle w:val="Compact"/>
+              <w:jc w:val="left"/>
+            </w:pPr>
+            <w:r>
+              <w:t xml:space="preserve">NASA (?)</w:t>
+            </w:r>
+          </w:p>
+        </w:tc>
+      </w:tr>
+      <w:tr>
+        <w:tc>
+          <w:p>
+            <w:pPr>
+              <w:pStyle w:val="Compact"/>
+              <w:jc w:val="left"/>
+            </w:pPr>
+            <w:r>
+              <w:t xml:space="preserve">MAP</w:t>
+            </w:r>
+          </w:p>
+        </w:tc>
+        <w:tc>
+          <w:p>
+            <w:pPr>
+              <w:pStyle w:val="Compact"/>
+              <w:jc w:val="left"/>
+            </w:pPr>
+            <w:r>
+              <w:t xml:space="preserve">CHIRPS v2.0</w:t>
+            </w:r>
+          </w:p>
+        </w:tc>
+        <w:tc>
+          <w:p>
+            <w:pPr>
+              <w:pStyle w:val="Compact"/>
+              <w:jc w:val="left"/>
+            </w:pPr>
+            <w:r>
+              <w:t xml:space="preserve">Jan. 1981 to Feb. 2017</w:t>
+            </w:r>
+          </w:p>
+        </w:tc>
+        <w:tc>
+          <w:p>
+            <w:pPr>
+              <w:pStyle w:val="Compact"/>
+              <w:jc w:val="left"/>
+            </w:pPr>
+            <w:r>
+              <w:t xml:space="preserve">Funk et al. (</w:t>
+            </w:r>
+            <w:hyperlink w:anchor="ref-Funk2015">
+              <w:r>
+                <w:rPr>
+                  <w:rStyle w:val="Hyperlink"/>
+                </w:rPr>
+                <w:t xml:space="preserve">2015</w:t>
+              </w:r>
+            </w:hyperlink>
+            <w:r>
+              <w:t xml:space="preserve">)</w:t>
+            </w:r>
+          </w:p>
+        </w:tc>
+      </w:tr>
+      <w:tr>
+        <w:tc>
+          <w:p>
+            <w:pPr>
+              <w:pStyle w:val="Compact"/>
+              <w:jc w:val="left"/>
+            </w:pPr>
+            <w:r>
+              <w:t xml:space="preserve">PDQ</w:t>
+            </w:r>
+          </w:p>
+        </w:tc>
+        <w:tc>
+          <w:p>
+            <w:pPr>
+              <w:pStyle w:val="Compact"/>
+              <w:jc w:val="left"/>
+            </w:pPr>
+            <w:r>
+              <w:t xml:space="preserve">CHIRPS v2.0</w:t>
+            </w:r>
+          </w:p>
+        </w:tc>
+        <w:tc>
+          <w:p>
+            <w:pPr>
+              <w:pStyle w:val="Compact"/>
+              <w:jc w:val="left"/>
+            </w:pPr>
+            <w:r>
+              <w:t xml:space="preserve">Jan. 1981 to Feb. 2017</w:t>
+            </w:r>
+          </w:p>
+        </w:tc>
+        <w:tc>
+          <w:p>
+            <w:pPr>
+              <w:pStyle w:val="Compact"/>
+              <w:jc w:val="left"/>
+            </w:pPr>
+            <w:r>
+              <w:t xml:space="preserve">Funk et al. (</w:t>
+            </w:r>
+            <w:hyperlink w:anchor="ref-Funk2015">
+              <w:r>
+                <w:rPr>
+                  <w:rStyle w:val="Hyperlink"/>
+                </w:rPr>
+                <w:t xml:space="preserve">2015</w:t>
+              </w:r>
+            </w:hyperlink>
+            <w:r>
+              <w:t xml:space="preserve">)</w:t>
+            </w:r>
+          </w:p>
+        </w:tc>
+      </w:tr>
+      <w:tr>
+        <w:tc>
+          <w:p>
+            <w:pPr>
+              <w:pStyle w:val="Compact"/>
+              <w:jc w:val="left"/>
+            </w:pPr>
+            <w:r>
+              <w:t xml:space="preserve">CEC</w:t>
+            </w:r>
+          </w:p>
+        </w:tc>
+        <w:tc>
+          <w:p>
+            <w:pPr>
+              <w:pStyle w:val="Compact"/>
+              <w:jc w:val="left"/>
+            </w:pPr>
+            <w:r>
+              <w:t xml:space="preserve">SoilGrids250m (CECSOL M 250m)</w:t>
+            </w:r>
+          </w:p>
+        </w:tc>
+        <w:tc>
+          <w:p>
+            <w:pPr>
+              <w:pStyle w:val="Compact"/>
+            </w:pPr>
+          </w:p>
+        </w:tc>
+        <w:tc>
+          <w:p>
+            <w:pPr>
+              <w:pStyle w:val="Compact"/>
+              <w:jc w:val="left"/>
+            </w:pPr>
+            <w:r>
+              <w:t xml:space="preserve">Hengl et al. (</w:t>
+            </w:r>
+            <w:hyperlink w:anchor="ref-Hengl2017">
+              <w:r>
+                <w:rPr>
+                  <w:rStyle w:val="Hyperlink"/>
+                </w:rPr>
+                <w:t xml:space="preserve">2017</w:t>
+              </w:r>
+            </w:hyperlink>
+            <w:r>
+              <w:t xml:space="preserve">)</w:t>
+            </w:r>
+          </w:p>
+        </w:tc>
+      </w:tr>
+      <w:tr>
+        <w:tc>
+          <w:p>
+            <w:pPr>
+              <w:pStyle w:val="Compact"/>
+              <w:jc w:val="left"/>
+            </w:pPr>
+            <w:r>
+              <w:t xml:space="preserve">Clay</w:t>
+            </w:r>
+          </w:p>
+        </w:tc>
+        <w:tc>
+          <w:p>
+            <w:pPr>
+              <w:pStyle w:val="Compact"/>
+              <w:jc w:val="left"/>
+            </w:pPr>
+            <w:r>
+              <w:t xml:space="preserve">SoilGrids250m (CLYPPT M 250m)</w:t>
+            </w:r>
+          </w:p>
+        </w:tc>
+        <w:tc>
+          <w:p>
+            <w:pPr>
+              <w:pStyle w:val="Compact"/>
+            </w:pPr>
+          </w:p>
+        </w:tc>
+        <w:tc>
+          <w:p>
+            <w:pPr>
+              <w:pStyle w:val="Compact"/>
+            </w:pPr>
+          </w:p>
+        </w:tc>
+      </w:tr>
+      <w:tr>
+        <w:tc>
+          <w:p>
+            <w:pPr>
+              <w:pStyle w:val="Compact"/>
+              <w:jc w:val="left"/>
+            </w:pPr>
+            <w:r>
+              <w:t xml:space="preserve">Soil C</w:t>
+            </w:r>
+          </w:p>
+        </w:tc>
+        <w:tc>
+          <w:p>
+            <w:pPr>
+              <w:pStyle w:val="Compact"/>
+              <w:jc w:val="left"/>
+            </w:pPr>
+            <w:r>
+              <w:t xml:space="preserve">SoilGrids250m (OCDENS M 250m)</w:t>
+            </w:r>
+          </w:p>
+        </w:tc>
+        <w:tc>
+          <w:p>
+            <w:pPr>
+              <w:pStyle w:val="Compact"/>
+            </w:pPr>
+          </w:p>
+        </w:tc>
+        <w:tc>
+          <w:p>
+            <w:pPr>
+              <w:pStyle w:val="Compact"/>
+            </w:pPr>
+          </w:p>
+        </w:tc>
+      </w:tr>
+      <w:tr>
+        <w:tc>
+          <w:p>
+            <w:pPr>
+              <w:pStyle w:val="Compact"/>
+              <w:jc w:val="left"/>
+            </w:pPr>
+            <w:r>
+              <w:t xml:space="preserve">pH</w:t>
+            </w:r>
+          </w:p>
+        </w:tc>
+        <w:tc>
+          <w:p>
+            <w:pPr>
+              <w:pStyle w:val="Compact"/>
+              <w:jc w:val="left"/>
+            </w:pPr>
+            <w:r>
+              <w:t xml:space="preserve">SoilGrids250m (PHIKCL M 250m)</w:t>
+            </w:r>
+          </w:p>
+        </w:tc>
+        <w:tc>
+          <w:p>
+            <w:pPr>
+              <w:pStyle w:val="Compact"/>
+            </w:pPr>
+          </w:p>
+        </w:tc>
+        <w:tc>
+          <w:p>
+            <w:pPr>
+              <w:pStyle w:val="Compact"/>
+            </w:pPr>
+          </w:p>
+        </w:tc>
+      </w:tr>
+    </w:tbl>
+    <w:p>
+      <w:pPr>
+        <w:pStyle w:val="Compact"/>
+      </w:pPr>
+      <w:r>
+        <w:t xml:space="preserve">Table 2 Average proportional-ranks for BRT-model performance measures (</w:t>
+      </w:r>
+      <m:oMath>
+        <m:r>
+          <m:t>n</m:t>
+        </m:r>
+        <m:r>
+          <m:t>t</m:t>
+        </m:r>
+      </m:oMath>
+      <w:r>
+        <w:t xml:space="preserve">,</w:t>
+      </w:r>
+      <w:r>
+        <w:t xml:space="preserve"> </w:t>
+      </w:r>
+      <m:oMath>
+        <m:sSubSup>
+          <m:e>
+            <m:r>
+              <m:t>R</m:t>
+            </m:r>
+          </m:e>
+          <m:sub>
+            <m:r>
+              <m:rPr>
+                <m:sty m:val="p"/>
+              </m:rPr>
+              <m:t>p</m:t>
+            </m:r>
+            <m:r>
+              <m:rPr>
+                <m:sty m:val="p"/>
+              </m:rPr>
+              <m:t>s</m:t>
+            </m:r>
+            <m:r>
+              <m:rPr>
+                <m:sty m:val="p"/>
+              </m:rPr>
+              <m:t>e</m:t>
+            </m:r>
+            <m:r>
+              <m:rPr>
+                <m:sty m:val="p"/>
+              </m:rPr>
+              <m:t>u</m:t>
+            </m:r>
+            <m:r>
+              <m:rPr>
+                <m:sty m:val="p"/>
+              </m:rPr>
+              <m:t>d</m:t>
+            </m:r>
+            <m:r>
+              <m:rPr>
+                <m:sty m:val="p"/>
+              </m:rPr>
+              <m:t>o</m:t>
+            </m:r>
+          </m:sub>
+          <m:sup>
+            <m:r>
+              <m:t>2</m:t>
+            </m:r>
+          </m:sup>
+        </m:sSubSup>
+      </m:oMath>
+      <w:r>
+        <w:t xml:space="preserve"> </w:t>
+      </w:r>
+      <w:r>
+        <w:t xml:space="preserve">(Equation (4)),</w:t>
+      </w:r>
+      <w:r>
+        <w:t xml:space="preserve"> </w:t>
+      </w:r>
+      <m:oMath>
+        <m:sSubSup>
+          <m:e>
+            <m:r>
+              <m:t>R</m:t>
+            </m:r>
+          </m:e>
+          <m:sub>
+            <m:r>
+              <m:rPr>
+                <m:sty m:val="p"/>
+              </m:rPr>
+              <m:t>E</m:t>
+            </m:r>
+            <m:r>
+              <m:rPr>
+                <m:sty m:val="p"/>
+              </m:rPr>
+              <m:t>−</m:t>
+            </m:r>
+            <m:r>
+              <m:rPr>
+                <m:sty m:val="p"/>
+              </m:rPr>
+              <m:t>O</m:t>
+            </m:r>
+          </m:sub>
+          <m:sup>
+            <m:r>
+              <m:t>2</m:t>
+            </m:r>
+          </m:sup>
+        </m:sSubSup>
+      </m:oMath>
+      <w:r>
+        <w:t xml:space="preserve"> </w:t>
+      </w:r>
+      <w:r>
+        <w:t xml:space="preserve">(see text)) of the 1000 replicate BRT-models relative to 999 BRT-models fit to permuted datasets. Each of the 1000 replicate BRT-mdels was ranked against the 999 permuted BRT-models. The average rank of each, as a proportion, is presented.</w:t>
+      </w:r>
+    </w:p>
+    <w:p>
+      <w:pPr>
+        <w:pStyle w:val="Compact"/>
+      </w:pPr>
+      <w:r>
+        <w:t xml:space="preserve">Model</w:t>
+      </w:r>
+    </w:p>
+    <w:p>
+      <w:pPr>
+        <w:pStyle w:val="Compact"/>
+      </w:pPr>
+      <m:oMath>
+        <m:r>
+          <m:t>n</m:t>
+        </m:r>
+        <m:r>
+          <m:t>t</m:t>
+        </m:r>
+      </m:oMath>
+    </w:p>
+    <w:p>
+      <w:pPr>
+        <w:pStyle w:val="Compact"/>
+      </w:pPr>
+      <m:oMath>
+        <m:sSubSup>
+          <m:e>
+            <m:r>
+              <m:t>R</m:t>
+            </m:r>
+          </m:e>
+          <m:sub>
+            <m:r>
+              <m:t>p</m:t>
+            </m:r>
+            <m:r>
+              <m:t>s</m:t>
+            </m:r>
+            <m:r>
+              <m:t>e</m:t>
+            </m:r>
+            <m:r>
+              <m:t>u</m:t>
+            </m:r>
+            <m:r>
+              <m:t>d</m:t>
+            </m:r>
+            <m:r>
+              <m:t>o</m:t>
+            </m:r>
+          </m:sub>
+          <m:sup>
+            <m:r>
+              <m:t>2</m:t>
+            </m:r>
+          </m:sup>
+        </m:sSubSup>
+      </m:oMath>
+    </w:p>
+    <w:p>
+      <w:pPr>
+        <w:pStyle w:val="Compact"/>
+      </w:pPr>
+      <m:oMath>
+        <m:sSubSup>
+          <m:e>
+            <m:r>
+              <m:t>R</m:t>
+            </m:r>
+          </m:e>
+          <m:sub>
+            <m:r>
+              <m:t>E</m:t>
+            </m:r>
+            <m:r>
+              <m:t>−</m:t>
+            </m:r>
+            <m:r>
+              <m:t>O</m:t>
+            </m:r>
+          </m:sub>
+          <m:sup>
+            <m:r>
+              <m:t>2</m:t>
+            </m:r>
+          </m:sup>
+        </m:sSubSup>
+      </m:oMath>
+    </w:p>
+    <w:p>
+      <w:pPr>
+        <w:pStyle w:val="Compact"/>
+      </w:pPr>
+      <w:r>
+        <w:t xml:space="preserve">GCFR</w:t>
+      </w:r>
+    </w:p>
+    <w:p>
+      <w:pPr>
+        <w:pStyle w:val="Compact"/>
+      </w:pPr>
+      <w:r>
+        <w:t xml:space="preserve">1.000</w:t>
+      </w:r>
+    </w:p>
+    <w:p>
+      <w:pPr>
+        <w:pStyle w:val="Compact"/>
+      </w:pPr>
+      <w:r>
+        <w:t xml:space="preserve">1.000</w:t>
+      </w:r>
+    </w:p>
+    <w:p>
+      <w:pPr>
+        <w:pStyle w:val="Compact"/>
+      </w:pPr>
+      <w:r>
+        <w:t xml:space="preserve">1.000</w:t>
+      </w:r>
+    </w:p>
+    <w:p>
+      <w:pPr>
+        <w:pStyle w:val="Compact"/>
+      </w:pPr>
+      <w:r>
+        <w:t xml:space="preserve">SWAFR</w:t>
+      </w:r>
+    </w:p>
+    <w:p>
+      <w:pPr>
+        <w:pStyle w:val="Compact"/>
+      </w:pPr>
+      <w:r>
+        <w:t xml:space="preserve">1.000</w:t>
+      </w:r>
+    </w:p>
+    <w:p>
+      <w:pPr>
+        <w:pStyle w:val="Compact"/>
+      </w:pPr>
+      <w:r>
+        <w:t xml:space="preserve">1.000</w:t>
+      </w:r>
+    </w:p>
+    <w:p>
+      <w:pPr>
+        <w:pStyle w:val="Compact"/>
+      </w:pPr>
+      <w:r>
+        <w:t xml:space="preserve">1.000</w:t>
+      </w:r>
+    </w:p>
+    <w:p>
+      <w:pPr>
+        <w:pStyle w:val="Compact"/>
+      </w:pPr>
+      <w:r>
+        <w:t xml:space="preserve">GCFR</w:t>
+      </w:r>
+    </w:p>
+    <w:p>
+      <w:pPr>
+        <w:pStyle w:val="Compact"/>
+      </w:pPr>
+      <w:r>
+        <w:t xml:space="preserve">0.987</w:t>
+      </w:r>
+    </w:p>
+    <w:p>
+      <w:pPr>
+        <w:pStyle w:val="Compact"/>
+      </w:pPr>
+      <w:r>
+        <w:t xml:space="preserve">1.000</w:t>
+      </w:r>
+    </w:p>
+    <w:p>
+      <w:pPr>
+        <w:pStyle w:val="Compact"/>
+      </w:pPr>
+      <w:r>
+        <w:t xml:space="preserve">0.988</w:t>
+      </w:r>
+    </w:p>
+    <w:p>
+      <w:pPr>
+        <w:pStyle w:val="Compact"/>
+      </w:pPr>
+      <w:r>
+        <w:t xml:space="preserve">SWAFR</w:t>
+      </w:r>
+    </w:p>
+    <w:p>
+      <w:pPr>
+        <w:pStyle w:val="Compact"/>
+      </w:pPr>
+      <w:r>
+        <w:t xml:space="preserve">1.000</w:t>
+      </w:r>
+    </w:p>
+    <w:p>
+      <w:pPr>
+        <w:pStyle w:val="Compact"/>
+      </w:pPr>
+      <w:r>
+        <w:t xml:space="preserve">1.000</w:t>
+      </w:r>
+    </w:p>
+    <w:p>
+      <w:pPr>
+        <w:pStyle w:val="Compact"/>
+      </w:pPr>
+      <w:r>
+        <w:t xml:space="preserve">1.000</w:t>
+      </w:r>
+    </w:p>
+    <w:p>
+      <w:pPr>
+        <w:pStyle w:val="Compact"/>
+      </w:pPr>
+      <w:r>
+        <w:t xml:space="preserve">GCFR</w:t>
+      </w:r>
+    </w:p>
+    <w:p>
+      <w:pPr>
+        <w:pStyle w:val="Compact"/>
+      </w:pPr>
+      <w:r>
+        <w:t xml:space="preserve">0.977</w:t>
+      </w:r>
+    </w:p>
+    <w:p>
+      <w:pPr>
+        <w:pStyle w:val="Compact"/>
+      </w:pPr>
+      <w:r>
+        <w:t xml:space="preserve">0.992</w:t>
+      </w:r>
+    </w:p>
+    <w:p>
+      <w:pPr>
+        <w:pStyle w:val="Compact"/>
+      </w:pPr>
+      <w:r>
+        <w:t xml:space="preserve">0.979</w:t>
+      </w:r>
+    </w:p>
+    <w:p>
+      <w:pPr>
+        <w:pStyle w:val="Compact"/>
+      </w:pPr>
+      <w:r>
+        <w:t xml:space="preserve">SWAFR</w:t>
+      </w:r>
+    </w:p>
+    <w:p>
+      <w:pPr>
+        <w:pStyle w:val="Compact"/>
+      </w:pPr>
+      <w:r>
+        <w:t xml:space="preserve">0.997</w:t>
+      </w:r>
+    </w:p>
+    <w:p>
+      <w:pPr>
+        <w:pStyle w:val="Compact"/>
+      </w:pPr>
+      <w:r>
+        <w:t xml:space="preserve">1.000</w:t>
+      </w:r>
+    </w:p>
+    <w:p>
+      <w:pPr>
+        <w:pStyle w:val="Compact"/>
+      </w:pPr>
+      <w:r>
+        <w:t xml:space="preserve">1.000</w:t>
+      </w:r>
+    </w:p>
+    <w:p>
+      <w:pPr>
+        <w:pStyle w:val="Compact"/>
+      </w:pPr>
+      <w:r>
+        <w:t xml:space="preserve">Table 3 Estimated differences between replicate Cape and SWA BRT-models’ performance measures (</w:t>
+      </w:r>
+      <m:oMath>
+        <m:r>
+          <m:t>n</m:t>
+        </m:r>
+        <m:r>
+          <m:t>t</m:t>
+        </m:r>
+      </m:oMath>
+      <w:r>
+        <w:t xml:space="preserve">,</w:t>
+      </w:r>
+      <w:r>
+        <w:t xml:space="preserve"> </w:t>
+      </w:r>
+      <m:oMath>
+        <m:sSubSup>
+          <m:e>
+            <m:r>
+              <m:t>R</m:t>
+            </m:r>
+          </m:e>
+          <m:sub>
+            <m:r>
+              <m:rPr>
+                <m:sty m:val="p"/>
+              </m:rPr>
+              <m:t>p</m:t>
+            </m:r>
+            <m:r>
+              <m:rPr>
+                <m:sty m:val="p"/>
+              </m:rPr>
+              <m:t>s</m:t>
+            </m:r>
+            <m:r>
+              <m:rPr>
+                <m:sty m:val="p"/>
+              </m:rPr>
+              <m:t>e</m:t>
+            </m:r>
+            <m:r>
+              <m:rPr>
+                <m:sty m:val="p"/>
+              </m:rPr>
+              <m:t>u</m:t>
+            </m:r>
+            <m:r>
+              <m:rPr>
+                <m:sty m:val="p"/>
+              </m:rPr>
+              <m:t>d</m:t>
+            </m:r>
+            <m:r>
+              <m:rPr>
+                <m:sty m:val="p"/>
+              </m:rPr>
+              <m:t>o</m:t>
+            </m:r>
+          </m:sub>
+          <m:sup>
+            <m:r>
+              <m:t>2</m:t>
+            </m:r>
+          </m:sup>
+        </m:sSubSup>
+      </m:oMath>
+      <w:r>
+        <w:t xml:space="preserve"> </w:t>
+      </w:r>
+      <w:r>
+        <w:t xml:space="preserve">(Equation (4)),</w:t>
+      </w:r>
+      <w:r>
+        <w:t xml:space="preserve"> </w:t>
+      </w:r>
+      <m:oMath>
+        <m:sSubSup>
+          <m:e>
+            <m:r>
+              <m:t>R</m:t>
+            </m:r>
+          </m:e>
+          <m:sub>
+            <m:r>
+              <m:rPr>
+                <m:sty m:val="p"/>
+              </m:rPr>
+              <m:t>E</m:t>
+            </m:r>
+            <m:r>
+              <m:rPr>
+                <m:sty m:val="p"/>
+              </m:rPr>
+              <m:t>−</m:t>
+            </m:r>
+            <m:r>
+              <m:rPr>
+                <m:sty m:val="p"/>
+              </m:rPr>
+              <m:t>O</m:t>
+            </m:r>
+          </m:sub>
+          <m:sup>
+            <m:r>
+              <m:t>2</m:t>
+            </m:r>
+          </m:sup>
+        </m:sSubSup>
+      </m:oMath>
+      <w:r>
+        <w:t xml:space="preserve"> </w:t>
+      </w:r>
+      <w:r>
+        <w:t xml:space="preserve">(see text)) following two-sided</w:t>
+      </w:r>
+      <w:r>
+        <w:t xml:space="preserve"> </w:t>
+      </w:r>
+      <m:oMath>
+        <m:r>
+          <m:t>t</m:t>
+        </m:r>
+      </m:oMath>
+      <w:r>
+        <w:t xml:space="preserve">-tests. Positive values indicate that the Cape models had greater values. In all cases, the Cape and SWA had highly significantly different values for these quality measures (</w:t>
+      </w:r>
+      <m:oMath>
+        <m:r>
+          <m:t>P</m:t>
+        </m:r>
+        <m:r>
+          <m:t>&lt;</m:t>
+        </m:r>
+        <m:r>
+          <m:t>0.0001</m:t>
+        </m:r>
+      </m:oMath>
+      <w:r>
+        <w:t xml:space="preserve">).</w:t>
+      </w:r>
+    </w:p>
+    <w:p>
+      <w:pPr>
+        <w:pStyle w:val="Compact"/>
+      </w:pPr>
+      <w:r>
+        <w:t xml:space="preserve">Model</w:t>
+      </w:r>
+    </w:p>
+    <w:p>
+      <w:pPr>
+        <w:pStyle w:val="Compact"/>
+      </w:pPr>
+      <m:oMath>
+        <m:r>
+          <m:t>n</m:t>
+        </m:r>
+        <m:r>
+          <m:t>t</m:t>
+        </m:r>
+      </m:oMath>
+    </w:p>
+    <w:p>
+      <w:pPr>
+        <w:pStyle w:val="Compact"/>
+      </w:pPr>
+      <m:oMath>
+        <m:sSubSup>
+          <m:e>
+            <m:r>
+              <m:t>R</m:t>
+            </m:r>
+          </m:e>
+          <m:sub>
+            <m:r>
+              <m:rPr>
+                <m:sty m:val="p"/>
+              </m:rPr>
+              <m:t>p</m:t>
+            </m:r>
+            <m:r>
+              <m:rPr>
+                <m:sty m:val="p"/>
+              </m:rPr>
+              <m:t>s</m:t>
+            </m:r>
+            <m:r>
+              <m:rPr>
+                <m:sty m:val="p"/>
+              </m:rPr>
+              <m:t>e</m:t>
+            </m:r>
+            <m:r>
+              <m:rPr>
+                <m:sty m:val="p"/>
+              </m:rPr>
+              <m:t>u</m:t>
+            </m:r>
+            <m:r>
+              <m:rPr>
+                <m:sty m:val="p"/>
+              </m:rPr>
+              <m:t>d</m:t>
+            </m:r>
+            <m:r>
+              <m:rPr>
+                <m:sty m:val="p"/>
+              </m:rPr>
+              <m:t>o</m:t>
+            </m:r>
+          </m:sub>
+          <m:sup>
+            <m:r>
+              <m:t>2</m:t>
+            </m:r>
+          </m:sup>
+        </m:sSubSup>
+      </m:oMath>
+    </w:p>
+    <w:p>
+      <w:pPr>
+        <w:pStyle w:val="Compact"/>
+      </w:pPr>
+      <m:oMath>
+        <m:sSubSup>
+          <m:e>
+            <m:r>
+              <m:t>R</m:t>
+            </m:r>
+          </m:e>
+          <m:sub>
+            <m:r>
+              <m:rPr>
+                <m:sty m:val="p"/>
+              </m:rPr>
+              <m:t>E</m:t>
+            </m:r>
+            <m:r>
+              <m:rPr>
+                <m:sty m:val="p"/>
+              </m:rPr>
+              <m:t>−</m:t>
+            </m:r>
+            <m:r>
+              <m:rPr>
+                <m:sty m:val="p"/>
+              </m:rPr>
+              <m:t>O</m:t>
+            </m:r>
+          </m:sub>
+          <m:sup>
+            <m:r>
+              <m:t>2</m:t>
+            </m:r>
+          </m:sup>
+        </m:sSubSup>
+      </m:oMath>
+    </w:p>
+    <w:p>
+      <w:pPr>
+        <w:pStyle w:val="Compact"/>
+      </w:pPr>
+      <w:r>
+        <w:t xml:space="preserve">QDS-richness</w:t>
+      </w:r>
+    </w:p>
+    <w:p>
+      <w:pPr>
+        <w:pStyle w:val="Compact"/>
+      </w:pPr>
+      <w:r>
+        <w:t xml:space="preserve">542.938</w:t>
+      </w:r>
+    </w:p>
+    <w:p>
+      <w:pPr>
+        <w:pStyle w:val="Compact"/>
+      </w:pPr>
+      <w:r>
+        <w:t xml:space="preserve">0.063</w:t>
+      </w:r>
+    </w:p>
+    <w:p>
+      <w:pPr>
+        <w:pStyle w:val="Compact"/>
+      </w:pPr>
+      <w:r>
+        <w:t xml:space="preserve">-0.005</w:t>
+      </w:r>
+    </w:p>
+    <w:p>
+      <w:pPr>
+        <w:pStyle w:val="Compact"/>
+      </w:pPr>
+      <w:r>
+        <w:t xml:space="preserve">HDS-richness</w:t>
+      </w:r>
+    </w:p>
+    <w:p>
+      <w:pPr>
+        <w:pStyle w:val="Compact"/>
+      </w:pPr>
+      <w:r>
+        <w:t xml:space="preserve">-808.994</w:t>
+      </w:r>
+    </w:p>
+    <w:p>
+      <w:pPr>
+        <w:pStyle w:val="Compact"/>
+      </w:pPr>
+      <w:r>
+        <w:t xml:space="preserve">-0.064</w:t>
+      </w:r>
+    </w:p>
+    <w:p>
+      <w:pPr>
+        <w:pStyle w:val="Compact"/>
+      </w:pPr>
+      <w:r>
+        <w:t xml:space="preserve">-0.233</w:t>
+      </w:r>
+    </w:p>
+    <w:p>
+      <w:pPr>
+        <w:pStyle w:val="Compact"/>
+      </w:pPr>
+      <w:r>
+        <w:t xml:space="preserve">HDS-turnover</w:t>
+      </w:r>
+    </w:p>
+    <w:p>
+      <w:pPr>
+        <w:pStyle w:val="Compact"/>
+      </w:pPr>
+      <w:r>
+        <w:t xml:space="preserve">-997.045</w:t>
+      </w:r>
+    </w:p>
+    <w:p>
+      <w:pPr>
+        <w:pStyle w:val="Compact"/>
+      </w:pPr>
+      <w:r>
+        <w:t xml:space="preserve">-0.052</w:t>
+      </w:r>
+    </w:p>
+    <w:p>
+      <w:pPr>
+        <w:pStyle w:val="Compact"/>
+      </w:pPr>
+      <w:r>
+        <w:t xml:space="preserve">-0.296</w:t>
+      </w:r>
     </w:p>
     <w:p>
       <w:pPr>
@@ -8374,7 +9711,7 @@
           <wp:inline>
             <wp:extent cx="5943600" cy="2971800"/>
             <wp:effectExtent b="0" l="0" r="0" t="0"/>
-            <wp:docPr descr="Figure 4 Distributions of three measures of boosted regression tree (BRT) model performance: (a) the number of trees in the model nt, (b) R_{\mathrm{pseudo}}^2 (Equation (4)), (c) R_{\mathrm{E-O}}^2 (see text). These measures are presented for the six sets of permuted (pale bars) and six sets of replicate BRT-models (dark bars) as in Figure 3, coloured according to the region of interest as in Figures 1a and 2. In all cases, replicate BRT-models almost entirely out-rank the permuted models in terms of performance (Table ??) and the Greater Cape Floristic Region (Cape) and Southwest Australia Floristic Region (SWA) models had significantly different values for each metric (Table ??). Note, the actual differences between Cape and the SWA models’ values is not realistically significant in some cases (e.g. the difference in nt between the Cape and SWA QDS richness models is statistically significant, but are observedly so similar as not to affect interpretation)." title="" id="1" name="Picture"/>
+            <wp:docPr descr="Figure 4 Distributions of three measures of boosted regression tree (BRT) model performance: (a) the number of trees in the model nt, (b) R_{\mathrm{pseudo}}^2 (Equation (4)), (c) R_{\mathrm{E-O}}^2 (see text). These measures are presented for the six sets of permuted (pale bars) and six sets of replicate BRT-models (dark bars) as in Figure 3, coloured according to the region of interest as in Figures 1a and 2. In all cases, replicate BRT-models almost entirely out-rank the permuted models in terms of performance (Table 2) and the Greater Cape Floristic Region (Cape) and Southwest Australia Floristic Region (SWA) models had significantly different values for each metric (Table 3). Note, the actual differences between Cape and the SWA models’ values is not realistically significant in some cases (e.g. the difference in nt between the Cape and SWA QDS richness models is statistically significant, but are observedly so similar as not to affect interpretation)." title="" id="1" name="Picture"/>
             <a:graphic>
               <a:graphicData uri="http://schemas.openxmlformats.org/drawingml/2006/picture">
                 <pic:pic>
@@ -8568,7 +9905,7 @@
         <w:t xml:space="preserve"> </w:t>
       </w:r>
       <w:r>
-        <w:t xml:space="preserve">??</w:t>
+        <w:t xml:space="preserve">2</w:t>
       </w:r>
       <w:r>
         <w:t xml:space="preserve">) and the Greater Cape Floristic Region (Cape) and Southwest Australia Floristic Region (SWA) models had significantly different values for each metric (Table</w:t>
@@ -8577,7 +9914,7 @@
         <w:t xml:space="preserve"> </w:t>
       </w:r>
       <w:r>
-        <w:t xml:space="preserve">??</w:t>
+        <w:t xml:space="preserve">3</w:t>
       </w:r>
       <w:r>
         <w:t xml:space="preserve">). Note, the actual differences between Cape and the SWA models’ values is not realistically significant in some cases (e.g. the difference in</w:t>
@@ -9214,7 +10551,7 @@
       </w:r>
       <w:bookmarkEnd w:id="50"/>
     </w:p>
-    <w:bookmarkStart w:id="101" w:name="refs"/>
+    <w:bookmarkStart w:id="103" w:name="refs"/>
     <w:bookmarkStart w:id="51" w:name="ref-Baudena2015"/>
     <w:p>
       <w:pPr>
@@ -10460,20 +11797,70 @@
       </w:r>
     </w:p>
     <w:bookmarkEnd w:id="89"/>
-    <w:bookmarkStart w:id="90" w:name="ref-WGS84"/>
+    <w:bookmarkStart w:id="90" w:name="ref-MOD13C2"/>
     <w:p>
       <w:pPr>
         <w:pStyle w:val="Bibliography"/>
       </w:pPr>
       <w:r>
+        <w:t xml:space="preserve">NASA (?) Vegetation indices monthly l3 global 0.05Deg cmg (mod13c2) v[Version].</w:t>
+      </w:r>
+      <w:r>
+        <w:t xml:space="preserve"> </w:t>
+      </w:r>
+      <w:r>
+        <w:rPr>
+          <w:i/>
+        </w:rPr>
+        <w:t xml:space="preserve">NASA EOSDIS Land Processes DAAC, USGS Earth Resources Observation and Science (EROS) Center, Sioux Falls, South Dakota</w:t>
+      </w:r>
+      <w:r>
+        <w:t xml:space="preserve">,.</w:t>
+      </w:r>
+      <w:r>
+        <w:t xml:space="preserve"> </w:t>
+      </w:r>
+    </w:p>
+    <w:bookmarkEnd w:id="90"/>
+    <w:bookmarkStart w:id="91" w:name="ref-MOD11C3"/>
+    <w:p>
+      <w:pPr>
+        <w:pStyle w:val="Bibliography"/>
+      </w:pPr>
+      <w:r>
+        <w:t xml:space="preserve">NASA (?) Land surface temperature/emissivity monthly l3 global 0.05Deg cmg (mod11c3) v[Version].</w:t>
+      </w:r>
+      <w:r>
+        <w:t xml:space="preserve"> </w:t>
+      </w:r>
+      <w:r>
+        <w:rPr>
+          <w:i/>
+        </w:rPr>
+        <w:t xml:space="preserve">NASA EOSDIS Land Processes DAAC, USGS Earth Resources Observation and Science (EROS) Center, Sioux Falls, South Dakota</w:t>
+      </w:r>
+      <w:r>
+        <w:t xml:space="preserve">,.</w:t>
+      </w:r>
+      <w:r>
+        <w:t xml:space="preserve"> </w:t>
+      </w:r>
+    </w:p>
+    <w:bookmarkEnd w:id="91"/>
+    <w:bookmarkStart w:id="92" w:name="ref-WGS84"/>
+    <w:p>
+      <w:pPr>
+        <w:pStyle w:val="Bibliography"/>
+      </w:pPr>
+      <w:r>
         <w:t xml:space="preserve">NIMA (2000) Amendment 1. 3 January 2000. Department of Defense World Geodetic System 1984. Its Definition and Relationships with Local Geodetic Systems. 1–3.</w:t>
       </w:r>
       <w:r>
         <w:t xml:space="preserve"> </w:t>
       </w:r>
     </w:p>
-    <w:bookmarkEnd w:id="90"/>
-    <w:bookmarkStart w:id="91" w:name="ref-R-vegan"/>
+    <w:bookmarkEnd w:id="92"/>
+    <w:bookmarkStart w:id="93" w:name="ref-R-vegan"/>
     <w:p>
       <w:pPr>
         <w:pStyle w:val="Bibliography"/>
@@ -10497,8 +11884,8 @@
         <w:t xml:space="preserve"> </w:t>
       </w:r>
     </w:p>
-    <w:bookmarkEnd w:id="91"/>
-    <w:bookmarkStart w:id="92" w:name="ref-Olson2001"/>
+    <w:bookmarkEnd w:id="93"/>
+    <w:bookmarkStart w:id="94" w:name="ref-Olson2001"/>
     <w:p>
       <w:pPr>
         <w:pStyle w:val="Bibliography"/>
@@ -10534,8 +11921,8 @@
         <w:t xml:space="preserve"> </w:t>
       </w:r>
     </w:p>
-    <w:bookmarkEnd w:id="92"/>
-    <w:bookmarkStart w:id="93" w:name="ref-Power2017"/>
+    <w:bookmarkEnd w:id="94"/>
+    <w:bookmarkStart w:id="95" w:name="ref-Power2017"/>
     <w:p>
       <w:pPr>
         <w:pStyle w:val="Bibliography"/>
@@ -10571,8 +11958,8 @@
         <w:t xml:space="preserve"> </w:t>
       </w:r>
     </w:p>
-    <w:bookmarkEnd w:id="93"/>
-    <w:bookmarkStart w:id="94" w:name="ref-RCoreTeam2018"/>
+    <w:bookmarkEnd w:id="95"/>
+    <w:bookmarkStart w:id="96" w:name="ref-RCoreTeam2018"/>
     <w:p>
       <w:pPr>
         <w:pStyle w:val="Bibliography"/>
@@ -10602,8 +11989,8 @@
         <w:t xml:space="preserve"> </w:t>
       </w:r>
     </w:p>
-    <w:bookmarkEnd w:id="94"/>
-    <w:bookmarkStart w:id="95" w:name="ref-VanRensburg2002"/>
+    <w:bookmarkEnd w:id="96"/>
+    <w:bookmarkStart w:id="97" w:name="ref-VanRensburg2002"/>
     <w:p>
       <w:pPr>
         <w:pStyle w:val="Bibliography"/>
@@ -10639,8 +12026,8 @@
         <w:t xml:space="preserve"> </w:t>
       </w:r>
     </w:p>
-    <w:bookmarkEnd w:id="95"/>
-    <w:bookmarkStart w:id="96" w:name="ref-Ricklefs1987"/>
+    <w:bookmarkEnd w:id="97"/>
+    <w:bookmarkStart w:id="98" w:name="ref-Ricklefs1987"/>
     <w:p>
       <w:pPr>
         <w:pStyle w:val="Bibliography"/>
@@ -10676,8 +12063,8 @@
         <w:t xml:space="preserve"> </w:t>
       </w:r>
     </w:p>
-    <w:bookmarkEnd w:id="96"/>
-    <w:bookmarkStart w:id="97" w:name="ref-R-taxize"/>
+    <w:bookmarkEnd w:id="98"/>
+    <w:bookmarkStart w:id="99" w:name="ref-R-taxize"/>
     <w:p>
       <w:pPr>
         <w:pStyle w:val="Bibliography"/>
@@ -10701,8 +12088,8 @@
         <w:t xml:space="preserve"> </w:t>
       </w:r>
     </w:p>
-    <w:bookmarkEnd w:id="97"/>
-    <w:bookmarkStart w:id="98" w:name="ref-Thuiller2006"/>
+    <w:bookmarkEnd w:id="99"/>
+    <w:bookmarkStart w:id="100" w:name="ref-Thuiller2006"/>
     <w:p>
       <w:pPr>
         <w:pStyle w:val="Bibliography"/>
@@ -10738,8 +12125,8 @@
         <w:t xml:space="preserve"> </w:t>
       </w:r>
     </w:p>
-    <w:bookmarkEnd w:id="98"/>
-    <w:bookmarkStart w:id="99" w:name="ref-Verboom2017"/>
+    <w:bookmarkEnd w:id="100"/>
+    <w:bookmarkStart w:id="101" w:name="ref-Verboom2017"/>
     <w:p>
       <w:pPr>
         <w:pStyle w:val="Bibliography"/>
@@ -10775,8 +12162,8 @@
         <w:t xml:space="preserve"> </w:t>
       </w:r>
     </w:p>
-    <w:bookmarkEnd w:id="99"/>
-    <w:bookmarkStart w:id="100" w:name="ref-Wardell-Johnson1996"/>
+    <w:bookmarkEnd w:id="101"/>
+    <w:bookmarkStart w:id="102" w:name="ref-Wardell-Johnson1996"/>
     <w:p>
       <w:pPr>
         <w:pStyle w:val="Bibliography"/>
@@ -10812,8 +12199,8 @@
         <w:t xml:space="preserve"> </w:t>
       </w:r>
     </w:p>
-    <w:bookmarkEnd w:id="100"/>
-    <w:bookmarkEnd w:id="101"/>
+    <w:bookmarkEnd w:id="102"/>
+    <w:bookmarkEnd w:id="103"/>
     <w:sectPr>
       <w:pgSz w:w="12240" w:h="15840"/>
       <w:pgMar w:top="1440" w:right="1440" w:bottom="1440" w:left="1440" w:header="720" w:footer="720" w:gutter="0"/>
@@ -10853,7 +12240,7 @@
   <w:abstractNum w:abstractNumId="0" w15:restartNumberingAfterBreak="0">
     <w:nsid w:val="FFFFFF7C"/>
     <w:multiLevelType w:val="singleLevel"/>
-    <w:tmpl w:val="0EDC654E"/>
+    <w:tmpl w:val="14D21AD8"/>
     <w:lvl w:ilvl="0">
       <w:start w:val="1"/>
       <w:numFmt w:val="decimal"/>
@@ -10870,7 +12257,7 @@
   <w:abstractNum w:abstractNumId="1" w15:restartNumberingAfterBreak="0">
     <w:nsid w:val="FFFFFF7D"/>
     <w:multiLevelType w:val="singleLevel"/>
-    <w:tmpl w:val="EF4847FE"/>
+    <w:tmpl w:val="28D600CE"/>
     <w:lvl w:ilvl="0">
       <w:start w:val="1"/>
       <w:numFmt w:val="decimal"/>
@@ -10887,7 +12274,7 @@
   <w:abstractNum w:abstractNumId="2" w15:restartNumberingAfterBreak="0">
     <w:nsid w:val="FFFFFF7E"/>
     <w:multiLevelType w:val="singleLevel"/>
-    <w:tmpl w:val="42E4ABA0"/>
+    <w:tmpl w:val="5B960950"/>
     <w:lvl w:ilvl="0">
       <w:start w:val="1"/>
       <w:numFmt w:val="decimal"/>
@@ -10904,7 +12291,7 @@
   <w:abstractNum w:abstractNumId="3" w15:restartNumberingAfterBreak="0">
     <w:nsid w:val="FFFFFF7F"/>
     <w:multiLevelType w:val="singleLevel"/>
-    <w:tmpl w:val="9746F322"/>
+    <w:tmpl w:val="83F616C6"/>
     <w:lvl w:ilvl="0">
       <w:start w:val="1"/>
       <w:numFmt w:val="decimal"/>
@@ -10921,7 +12308,7 @@
   <w:abstractNum w:abstractNumId="4" w15:restartNumberingAfterBreak="0">
     <w:nsid w:val="FFFFFF80"/>
     <w:multiLevelType w:val="singleLevel"/>
-    <w:tmpl w:val="73FCE642"/>
+    <w:tmpl w:val="54B63CC6"/>
     <w:lvl w:ilvl="0">
       <w:start w:val="1"/>
       <w:numFmt w:val="bullet"/>
@@ -10941,7 +12328,7 @@
   <w:abstractNum w:abstractNumId="5" w15:restartNumberingAfterBreak="0">
     <w:nsid w:val="FFFFFF81"/>
     <w:multiLevelType w:val="singleLevel"/>
-    <w:tmpl w:val="02AE20B6"/>
+    <w:tmpl w:val="06F2B548"/>
     <w:lvl w:ilvl="0">
       <w:start w:val="1"/>
       <w:numFmt w:val="bullet"/>
@@ -10961,7 +12348,7 @@
   <w:abstractNum w:abstractNumId="6" w15:restartNumberingAfterBreak="0">
     <w:nsid w:val="FFFFFF82"/>
     <w:multiLevelType w:val="singleLevel"/>
-    <w:tmpl w:val="65C6BC48"/>
+    <w:tmpl w:val="1876BC80"/>
     <w:lvl w:ilvl="0">
       <w:start w:val="1"/>
       <w:numFmt w:val="bullet"/>
@@ -10981,7 +12368,7 @@
   <w:abstractNum w:abstractNumId="7" w15:restartNumberingAfterBreak="0">
     <w:nsid w:val="FFFFFF83"/>
     <w:multiLevelType w:val="singleLevel"/>
-    <w:tmpl w:val="C7AEEC0A"/>
+    <w:tmpl w:val="21480D72"/>
     <w:lvl w:ilvl="0">
       <w:start w:val="1"/>
       <w:numFmt w:val="bullet"/>
@@ -11001,7 +12388,7 @@
   <w:abstractNum w:abstractNumId="8" w15:restartNumberingAfterBreak="0">
     <w:nsid w:val="FFFFFF88"/>
     <w:multiLevelType w:val="singleLevel"/>
-    <w:tmpl w:val="064CDF4E"/>
+    <w:tmpl w:val="3078CE34"/>
     <w:lvl w:ilvl="0">
       <w:start w:val="1"/>
       <w:numFmt w:val="decimal"/>
@@ -11018,7 +12405,7 @@
   <w:abstractNum w:abstractNumId="9" w15:restartNumberingAfterBreak="0">
     <w:nsid w:val="FFFFFF89"/>
     <w:multiLevelType w:val="singleLevel"/>
-    <w:tmpl w:val="D5AA86E0"/>
+    <w:tmpl w:val="0BAC0A20"/>
     <w:lvl w:ilvl="0">
       <w:start w:val="1"/>
       <w:numFmt w:val="bullet"/>
@@ -11744,6 +13131,10 @@
   <w:style w:type="paragraph" w:default="1" w:styleId="Normal">
     <w:name w:val="Normal"/>
     <w:qFormat/>
+    <w:rsid w:val="009333C9"/>
+    <w:rPr>
+      <w:rFonts w:ascii="Times New Roman"/>
+    </w:rPr>
   </w:style>
   <w:style w:type="paragraph" w:styleId="Heading1">
     <w:name w:val="heading 1"/>
@@ -11976,6 +13367,7 @@
     <w:name w:val="Compact"/>
     <w:basedOn w:val="BodyText"/>
     <w:qFormat/>
+    <w:rsid w:val="00E01613"/>
     <w:pPr>
       <w:spacing w:before="36" w:after="36"/>
     </w:pPr>
@@ -12139,9 +13531,15 @@
   <w:style w:type="paragraph" w:customStyle="1" w:styleId="TableCaption">
     <w:name w:val="Table Caption"/>
     <w:basedOn w:val="Caption"/>
+    <w:rsid w:val="00E01613"/>
     <w:pPr>
       <w:keepNext/>
+      <w:spacing w:line="360" w:lineRule="auto"/>
     </w:pPr>
+    <w:rPr>
+      <w:rFonts w:asciiTheme="majorBidi" w:hAnsiTheme="majorBidi"/>
+      <w:i w:val="0"/>
+    </w:rPr>
   </w:style>
   <w:style w:type="paragraph" w:customStyle="1" w:styleId="ImageCaption">
     <w:name w:val="Image Caption"/>
@@ -12558,7 +13956,7 @@
       <w:spacing w:after="0"/>
     </w:pPr>
     <w:rPr>
-      <w:rFonts w:ascii="Times New Roman" w:hAnsi="Times New Roman" w:cs="Times New Roman"/>
+      <w:rFonts w:hAnsi="Times New Roman" w:cs="Times New Roman"/>
       <w:sz w:val="18"/>
       <w:szCs w:val="18"/>
     </w:rPr>

</xml_diff>